<commit_message>
Creating modules, adding code for installing self hosted agent.
</commit_message>
<xml_diff>
--- a/Azure notes.docx
+++ b/Azure notes.docx
@@ -53,15 +53,7 @@
           <w:szCs w:val="24"/>
           <w:lang w:val="pl-PL"/>
         </w:rPr>
-        <w:t>I can s</w:t>
-      </w:r>
-      <w:r>
-        <w:rPr>
-          <w:sz w:val="24"/>
-          <w:szCs w:val="24"/>
-          <w:lang w:val="pl-PL"/>
-        </w:rPr>
-        <w:t xml:space="preserve">ign in using github account </w:t>
+        <w:t xml:space="preserve">I can sign in using github account </w:t>
       </w:r>
       <w:hyperlink r:id="rId5" w:history="1">
         <w:r>
@@ -267,7 +259,23 @@
           <w:szCs w:val="24"/>
           <w:lang w:val="pl-PL"/>
         </w:rPr>
-        <w:t xml:space="preserve">Terrafrom installation and basic tutorial: </w:t>
+        <w:t>Terrafo</w:t>
+      </w:r>
+      <w:r>
+        <w:rPr>
+          <w:sz w:val="24"/>
+          <w:szCs w:val="24"/>
+          <w:lang w:val="pl-PL"/>
+        </w:rPr>
+        <w:t>r</w:t>
+      </w:r>
+      <w:r>
+        <w:rPr>
+          <w:sz w:val="24"/>
+          <w:szCs w:val="24"/>
+          <w:lang w:val="pl-PL"/>
+        </w:rPr>
+        <w:t xml:space="preserve">m installation and basic tutorial: </w:t>
       </w:r>
       <w:hyperlink r:id="rId8" w:history="1">
         <w:r>
@@ -369,18 +377,37 @@
           <w:ilvl w:val="0"/>
           <w:numId w:val="3"/>
         </w:numPr>
-        <w:rPr>
-          <w:sz w:val="24"/>
-          <w:szCs w:val="24"/>
-        </w:rPr>
-      </w:pPr>
-      <w:r>
-        <w:rPr>
-          <w:sz w:val="24"/>
-          <w:szCs w:val="24"/>
-          <w:lang w:val="pl-PL"/>
-        </w:rPr>
-        <w:t xml:space="preserve">Create or modify resources defined in the Terraform file: </w:t>
+        <w:tabs>
+          <w:tab w:val="left" w:pos="840"/>
+        </w:tabs>
+        <w:rPr>
+          <w:sz w:val="24"/>
+          <w:szCs w:val="24"/>
+        </w:rPr>
+      </w:pPr>
+      <w:r>
+        <w:rPr>
+          <w:sz w:val="24"/>
+          <w:szCs w:val="24"/>
+          <w:lang w:val="pl-PL"/>
+        </w:rPr>
+        <w:t xml:space="preserve">Create and destroy resources </w:t>
+      </w:r>
+      <w:r>
+        <w:rPr>
+          <w:sz w:val="24"/>
+          <w:szCs w:val="24"/>
+          <w:lang w:val="pl-PL"/>
+        </w:rPr>
+        <w:t>defined in the Terraform file</w:t>
+      </w:r>
+      <w:r>
+        <w:rPr>
+          <w:sz w:val="24"/>
+          <w:szCs w:val="24"/>
+          <w:lang w:val="pl-PL"/>
+        </w:rPr>
+        <w:t>:</w:t>
       </w:r>
     </w:p>
     <w:p>
@@ -403,6 +430,42 @@
         <w:lastRenderedPageBreak/>
         <w:t>terraform apply</w:t>
       </w:r>
+      <w:r>
+        <w:rPr>
+          <w:sz w:val="24"/>
+          <w:szCs w:val="24"/>
+          <w:lang w:val="pl-PL"/>
+        </w:rPr>
+        <w:t xml:space="preserve"> # create or modify resources</w:t>
+      </w:r>
+    </w:p>
+    <w:p>
+      <w:pPr>
+        <w:numPr>
+          <w:ilvl w:val="1"/>
+          <w:numId w:val="3"/>
+        </w:numPr>
+        <w:rPr>
+          <w:sz w:val="24"/>
+          <w:szCs w:val="24"/>
+        </w:rPr>
+      </w:pPr>
+      <w:r>
+        <w:rPr>
+          <w:sz w:val="24"/>
+          <w:szCs w:val="24"/>
+          <w:lang w:val="pl-PL"/>
+        </w:rPr>
+        <w:t>terraform destroy</w:t>
+      </w:r>
+      <w:r>
+        <w:rPr>
+          <w:sz w:val="24"/>
+          <w:szCs w:val="24"/>
+          <w:lang w:val="pl-PL"/>
+        </w:rPr>
+        <w:t xml:space="preserve"> # destroy resources</w:t>
+      </w:r>
     </w:p>
     <w:p>
       <w:pPr>
@@ -410,18 +473,37 @@
           <w:ilvl w:val="0"/>
           <w:numId w:val="3"/>
         </w:numPr>
-        <w:rPr>
-          <w:sz w:val="24"/>
-          <w:szCs w:val="24"/>
-        </w:rPr>
-      </w:pPr>
-      <w:r>
-        <w:rPr>
-          <w:sz w:val="24"/>
-          <w:szCs w:val="24"/>
-          <w:lang w:val="pl-PL"/>
-        </w:rPr>
-        <w:t xml:space="preserve">Destroy resources defined in the Terraform file: </w:t>
+        <w:tabs>
+          <w:tab w:val="left" w:pos="840"/>
+        </w:tabs>
+        <w:rPr>
+          <w:sz w:val="24"/>
+          <w:szCs w:val="24"/>
+        </w:rPr>
+      </w:pPr>
+      <w:r>
+        <w:rPr>
+          <w:sz w:val="24"/>
+          <w:szCs w:val="24"/>
+          <w:lang w:val="pl-PL"/>
+        </w:rPr>
+        <w:t>Create and destroy resources defined in the Terraform file</w:t>
+      </w:r>
+      <w:r>
+        <w:rPr>
+          <w:sz w:val="24"/>
+          <w:szCs w:val="24"/>
+          <w:lang w:val="pl-PL"/>
+        </w:rPr>
+        <w:t xml:space="preserve"> with execution plan</w:t>
+      </w:r>
+      <w:r>
+        <w:rPr>
+          <w:sz w:val="24"/>
+          <w:szCs w:val="24"/>
+          <w:lang w:val="pl-PL"/>
+        </w:rPr>
+        <w:t>:</w:t>
       </w:r>
     </w:p>
     <w:p>
@@ -439,13 +521,94 @@
         <w:rPr>
           <w:sz w:val="24"/>
           <w:szCs w:val="24"/>
-          <w:lang w:val="pl-PL"/>
-        </w:rPr>
-        <w:t>terraform destroy</w:t>
-      </w:r>
-    </w:p>
-    <w:p>
-      <w:pPr>
+        </w:rPr>
+        <w:t>terraform plan -out main.tfplan</w:t>
+      </w:r>
+      <w:r>
+        <w:rPr>
+          <w:sz w:val="24"/>
+          <w:szCs w:val="24"/>
+        </w:rPr>
+        <w:t xml:space="preserve"> # create execution plan</w:t>
+      </w:r>
+    </w:p>
+    <w:p>
+      <w:pPr>
+        <w:numPr>
+          <w:ilvl w:val="1"/>
+          <w:numId w:val="3"/>
+        </w:numPr>
+        <w:rPr>
+          <w:sz w:val="24"/>
+          <w:szCs w:val="24"/>
+        </w:rPr>
+      </w:pPr>
+      <w:r>
+        <w:rPr>
+          <w:sz w:val="24"/>
+          <w:szCs w:val="24"/>
+          <w:lang w:val="pl-PL"/>
+        </w:rPr>
+        <w:t xml:space="preserve">terraform apply </w:t>
+      </w:r>
+      <w:r>
+        <w:rPr>
+          <w:sz w:val="24"/>
+          <w:szCs w:val="24"/>
+          <w:lang w:val="pl-PL"/>
+        </w:rPr>
+        <w:t>#</w:t>
+      </w:r>
+      <w:r>
+        <w:rPr>
+          <w:sz w:val="24"/>
+          <w:szCs w:val="24"/>
+          <w:lang w:val="pl-PL"/>
+        </w:rPr>
+        <w:t xml:space="preserve"> create or modify resources</w:t>
+      </w:r>
+    </w:p>
+    <w:p>
+      <w:pPr>
+        <w:numPr>
+          <w:ilvl w:val="1"/>
+          <w:numId w:val="3"/>
+        </w:numPr>
+        <w:rPr>
+          <w:sz w:val="24"/>
+          <w:szCs w:val="24"/>
+        </w:rPr>
+      </w:pPr>
+      <w:r>
+        <w:rPr>
+          <w:sz w:val="24"/>
+          <w:szCs w:val="24"/>
+        </w:rPr>
+        <w:t>terraform plan -destroy -out main.destroy.tfplan</w:t>
+      </w:r>
+      <w:r>
+        <w:rPr>
+          <w:sz w:val="24"/>
+          <w:szCs w:val="24"/>
+        </w:rPr>
+        <w:t xml:space="preserve"> </w:t>
+      </w:r>
+      <w:r>
+        <w:rPr>
+          <w:sz w:val="24"/>
+          <w:szCs w:val="24"/>
+        </w:rPr>
+        <w:tab/>
+        <w:t># create execution plan</w:t>
+      </w:r>
+    </w:p>
+    <w:p>
+      <w:pPr>
+        <w:pStyle w:val="ListParagraph"/>
+        <w:numPr>
+          <w:ilvl w:val="1"/>
+          <w:numId w:val="3"/>
+        </w:numPr>
         <w:tabs>
           <w:tab w:val="left" w:pos="420"/>
         </w:tabs>
@@ -454,6 +617,79 @@
           <w:szCs w:val="24"/>
         </w:rPr>
       </w:pPr>
+      <w:r>
+        <w:rPr>
+          <w:sz w:val="24"/>
+          <w:szCs w:val="24"/>
+          <w:lang w:val="pl-PL"/>
+        </w:rPr>
+        <w:t>terraform apply main.destroy.tfplan</w:t>
+      </w:r>
+    </w:p>
+    <w:p>
+      <w:pPr>
+        <w:pStyle w:val="ListParagraph"/>
+        <w:numPr>
+          <w:ilvl w:val="0"/>
+          <w:numId w:val="3"/>
+        </w:numPr>
+        <w:rPr>
+          <w:sz w:val="24"/>
+          <w:szCs w:val="24"/>
+          <w:lang w:val="pl-PL"/>
+        </w:rPr>
+      </w:pPr>
+      <w:r>
+        <w:rPr>
+          <w:sz w:val="24"/>
+          <w:szCs w:val="24"/>
+          <w:lang w:val="pl-PL"/>
+        </w:rPr>
+        <w:t>G</w:t>
+      </w:r>
+      <w:r>
+        <w:rPr>
+          <w:sz w:val="24"/>
+          <w:szCs w:val="24"/>
+          <w:lang w:val="pl-PL"/>
+        </w:rPr>
+        <w:t>et output value:</w:t>
+      </w:r>
+    </w:p>
+    <w:p>
+      <w:pPr>
+        <w:pStyle w:val="ListParagraph"/>
+        <w:numPr>
+          <w:ilvl w:val="1"/>
+          <w:numId w:val="3"/>
+        </w:numPr>
+        <w:rPr>
+          <w:sz w:val="24"/>
+          <w:szCs w:val="24"/>
+          <w:lang w:val="pl-PL"/>
+        </w:rPr>
+      </w:pPr>
+      <w:r>
+        <w:rPr>
+          <w:sz w:val="24"/>
+          <w:szCs w:val="24"/>
+          <w:lang w:val="pl-PL"/>
+        </w:rPr>
+        <w:t>Terraform output -raw output_name</w:t>
+      </w:r>
+    </w:p>
+    <w:p>
+      <w:pPr>
+        <w:pStyle w:val="ListParagraph"/>
+        <w:numPr>
+          <w:ilvl w:val="0"/>
+          <w:numId w:val="3"/>
+        </w:numPr>
+        <w:rPr>
+          <w:sz w:val="24"/>
+          <w:szCs w:val="24"/>
+        </w:rPr>
+      </w:pPr>
     </w:p>
     <w:p>
       <w:pPr>
@@ -867,6 +1103,7 @@
           <w:szCs w:val="24"/>
           <w:lang w:val="pl-PL"/>
         </w:rPr>
+        <w:lastRenderedPageBreak/>
         <w:t>output "bucket_arn" {</w:t>
       </w:r>
     </w:p>
@@ -1412,6 +1649,7 @@
         <w:rPr>
           <w:lang w:val="pl-PL"/>
         </w:rPr>
+        <w:lastRenderedPageBreak/>
         <w:t>Saving outputs in a file on local computer</w:t>
       </w:r>
     </w:p>
@@ -1783,6 +2021,45 @@
     </w:p>
     <w:p>
       <w:pPr>
+        <w:pStyle w:val="Heading2"/>
+        <w:rPr>
+          <w:lang w:val="pl-PL"/>
+        </w:rPr>
+      </w:pPr>
+      <w:r>
+        <w:rPr>
+          <w:lang w:val="pl-PL"/>
+        </w:rPr>
+        <w:t>Modules and providers</w:t>
+      </w:r>
+    </w:p>
+    <w:p>
+      <w:pPr>
+        <w:rPr>
+          <w:sz w:val="24"/>
+          <w:szCs w:val="24"/>
+          <w:lang w:val="pl-PL"/>
+        </w:rPr>
+      </w:pPr>
+      <w:r>
+        <w:rPr>
+          <w:sz w:val="24"/>
+          <w:szCs w:val="24"/>
+          <w:lang w:val="pl-PL"/>
+        </w:rPr>
+        <w:t xml:space="preserve">Sometimes </w:t>
+      </w:r>
+      <w:r>
+        <w:rPr>
+          <w:sz w:val="24"/>
+          <w:szCs w:val="24"/>
+          <w:lang w:val="pl-PL"/>
+        </w:rPr>
+        <w:t>in the module we need to specify providers even though we have those providers defined in the root module.</w:t>
+      </w:r>
+    </w:p>
+    <w:p>
+      <w:pPr>
         <w:pStyle w:val="Heading1"/>
         <w:rPr>
           <w:lang w:val="pl-PL"/>
@@ -1792,6 +2069,7 @@
         <w:rPr>
           <w:lang w:val="pl-PL"/>
         </w:rPr>
+        <w:lastRenderedPageBreak/>
         <w:t>Azure VM creation</w:t>
       </w:r>
     </w:p>
@@ -1874,7 +2152,6 @@
           <w:szCs w:val="24"/>
           <w:lang w:val="pl-PL"/>
         </w:rPr>
-        <w:lastRenderedPageBreak/>
         <w:t>We need to know server’s username, ip and we need to have the private key.</w:t>
       </w:r>
     </w:p>
@@ -2336,6 +2613,7 @@
           <w:sz w:val="24"/>
           <w:szCs w:val="24"/>
         </w:rPr>
+        <w:lastRenderedPageBreak/>
         <w:t xml:space="preserve">method = "POST" </w:t>
       </w:r>
     </w:p>
@@ -2558,181 +2836,1163 @@
           <w:szCs w:val="24"/>
           <w:lang w:val="pl-PL"/>
         </w:rPr>
+        <w:t>It will create a new file ./id_rsa containing the private key in the folder where we run Terraform. Now we can connect to the VM using this command in terminal:</w:t>
+      </w:r>
+    </w:p>
+    <w:p>
+      <w:pPr>
+        <w:rPr>
+          <w:sz w:val="24"/>
+          <w:szCs w:val="24"/>
+          <w:lang w:val="pl-PL"/>
+        </w:rPr>
+      </w:pPr>
+    </w:p>
+    <w:p>
+      <w:pPr>
+        <w:rPr>
+          <w:sz w:val="24"/>
+          <w:szCs w:val="24"/>
+          <w:lang w:val="pl-PL"/>
+        </w:rPr>
+      </w:pPr>
+      <w:r>
+        <w:rPr>
+          <w:sz w:val="24"/>
+          <w:szCs w:val="24"/>
+          <w:lang w:val="pl-PL"/>
+        </w:rPr>
+        <w:t>Ssh -i ./id_rsa username@server_public_ip</w:t>
+      </w:r>
+    </w:p>
+    <w:p>
+      <w:pPr>
+        <w:rPr>
+          <w:sz w:val="24"/>
+          <w:szCs w:val="24"/>
+          <w:lang w:val="pl-PL"/>
+        </w:rPr>
+      </w:pPr>
+    </w:p>
+    <w:p>
+      <w:pPr>
+        <w:rPr>
+          <w:sz w:val="24"/>
+          <w:szCs w:val="24"/>
+          <w:lang w:val="pl-PL"/>
+        </w:rPr>
+      </w:pPr>
+      <w:r>
+        <w:rPr>
+          <w:sz w:val="24"/>
+          <w:szCs w:val="24"/>
+          <w:lang w:val="pl-PL"/>
+        </w:rPr>
+        <w:t>We can also save the ssh key in the default location on Windows. In that case we set up the filename parameter as follow:</w:t>
+      </w:r>
+    </w:p>
+    <w:p>
+      <w:pPr>
+        <w:rPr>
+          <w:sz w:val="24"/>
+          <w:szCs w:val="24"/>
+          <w:lang w:val="pl-PL"/>
+        </w:rPr>
+      </w:pPr>
+    </w:p>
+    <w:p>
+      <w:pPr>
+        <w:rPr>
+          <w:sz w:val="24"/>
+          <w:szCs w:val="24"/>
+          <w:lang w:val="pl-PL"/>
+        </w:rPr>
+      </w:pPr>
+      <w:r>
+        <w:rPr>
+          <w:sz w:val="24"/>
+          <w:szCs w:val="24"/>
+          <w:lang w:val="pl-PL"/>
+        </w:rPr>
+        <w:t>Filename = ‘C:\Users\user_name\.ssh’</w:t>
+      </w:r>
+    </w:p>
+    <w:p>
+      <w:pPr>
+        <w:rPr>
+          <w:sz w:val="24"/>
+          <w:szCs w:val="24"/>
+          <w:lang w:val="pl-PL"/>
+        </w:rPr>
+      </w:pPr>
+    </w:p>
+    <w:p>
+      <w:pPr>
+        <w:rPr>
+          <w:sz w:val="24"/>
+          <w:szCs w:val="24"/>
+          <w:lang w:val="pl-PL"/>
+        </w:rPr>
+      </w:pPr>
+      <w:r>
+        <w:rPr>
+          <w:sz w:val="24"/>
+          <w:szCs w:val="24"/>
+          <w:lang w:val="pl-PL"/>
+        </w:rPr>
+        <w:t>If we save our private key in that default location we can connect to the server using this key without providing the private key path in the command:</w:t>
+      </w:r>
+    </w:p>
+    <w:p>
+      <w:pPr>
+        <w:rPr>
+          <w:sz w:val="24"/>
+          <w:szCs w:val="24"/>
+          <w:lang w:val="pl-PL"/>
+        </w:rPr>
+      </w:pPr>
+    </w:p>
+    <w:p>
+      <w:pPr>
+        <w:rPr>
+          <w:sz w:val="24"/>
+          <w:szCs w:val="24"/>
+          <w:lang w:val="pl-PL"/>
+        </w:rPr>
+      </w:pPr>
+      <w:r>
+        <w:rPr>
+          <w:sz w:val="24"/>
+          <w:szCs w:val="24"/>
+          <w:lang w:val="pl-PL"/>
+        </w:rPr>
+        <w:t>Ssh username@server_public_ip</w:t>
+      </w:r>
+    </w:p>
+    <w:p>
+      <w:pPr>
+        <w:rPr>
+          <w:sz w:val="24"/>
+          <w:szCs w:val="24"/>
+          <w:lang w:val="pl-PL"/>
+        </w:rPr>
+      </w:pPr>
+    </w:p>
+    <w:p>
+      <w:pPr>
+        <w:rPr>
+          <w:sz w:val="24"/>
+          <w:szCs w:val="24"/>
+          <w:lang w:val="pl-PL"/>
+        </w:rPr>
+      </w:pPr>
+      <w:r>
+        <w:rPr>
+          <w:sz w:val="24"/>
+          <w:szCs w:val="24"/>
+          <w:lang w:val="pl-PL"/>
+        </w:rPr>
+        <w:t>Sometimes connecting through SSH might not work when private key is not saved in the default location.</w:t>
+      </w:r>
+    </w:p>
+    <w:p>
+      <w:pPr>
+        <w:rPr>
+          <w:sz w:val="24"/>
+          <w:szCs w:val="24"/>
+          <w:lang w:val="pl-PL"/>
+        </w:rPr>
+      </w:pPr>
+    </w:p>
+    <w:p>
+      <w:pPr>
+        <w:pStyle w:val="Heading1"/>
+        <w:rPr>
+          <w:lang w:val="pl-PL"/>
+        </w:rPr>
+      </w:pPr>
+      <w:r>
+        <w:rPr>
+          <w:lang w:val="pl-PL"/>
+        </w:rPr>
+        <w:t>Azure pipelines</w:t>
+      </w:r>
+    </w:p>
+    <w:p>
+      <w:pPr>
+        <w:pStyle w:val="Heading2"/>
+        <w:rPr>
+          <w:lang w:val="pl-PL"/>
+        </w:rPr>
+      </w:pPr>
+      <w:r>
+        <w:rPr>
+          <w:lang w:val="pl-PL"/>
+        </w:rPr>
+        <w:t>Self hosted agent set up on Linux VM</w:t>
+      </w:r>
+    </w:p>
+    <w:p>
+      <w:pPr>
+        <w:rPr>
+          <w:sz w:val="24"/>
+          <w:szCs w:val="24"/>
+          <w:lang w:val="pl-PL"/>
+        </w:rPr>
+      </w:pPr>
+      <w:r>
+        <w:rPr>
+          <w:sz w:val="24"/>
+          <w:szCs w:val="24"/>
+          <w:lang w:val="pl-PL"/>
+        </w:rPr>
+        <w:t>Crea</w:t>
+      </w:r>
+      <w:r>
+        <w:rPr>
+          <w:sz w:val="24"/>
+          <w:szCs w:val="24"/>
+          <w:lang w:val="pl-PL"/>
+        </w:rPr>
+        <w:t>ting a self hosted agent is described here:</w:t>
+      </w:r>
+    </w:p>
+    <w:p>
+      <w:pPr>
+        <w:rPr>
+          <w:sz w:val="24"/>
+          <w:szCs w:val="24"/>
+          <w:lang w:val="pl-PL"/>
+        </w:rPr>
+      </w:pPr>
+      <w:r>
+        <w:rPr>
+          <w:sz w:val="24"/>
+          <w:szCs w:val="24"/>
+          <w:lang w:val="pl-PL"/>
+        </w:rPr>
+        <w:t xml:space="preserve">- </w:t>
+      </w:r>
+      <w:hyperlink r:id="rId9" w:history="1">
+        <w:r>
+          <w:rPr>
+            <w:rStyle w:val="Hyperlink"/>
+            <w:sz w:val="24"/>
+            <w:szCs w:val="24"/>
+            <w:lang w:val="pl-PL"/>
+          </w:rPr>
+          <w:t>link</w:t>
+        </w:r>
+      </w:hyperlink>
+      <w:r>
+        <w:rPr>
+          <w:sz w:val="24"/>
+          <w:szCs w:val="24"/>
+          <w:lang w:val="pl-PL"/>
+        </w:rPr>
+        <w:t xml:space="preserve"> – Microsoft documentation</w:t>
+      </w:r>
+    </w:p>
+    <w:p>
+      <w:pPr>
+        <w:rPr>
+          <w:sz w:val="24"/>
+          <w:szCs w:val="24"/>
+          <w:lang w:val="pl-PL"/>
+        </w:rPr>
+      </w:pPr>
+      <w:r>
+        <w:rPr>
+          <w:sz w:val="24"/>
+          <w:szCs w:val="24"/>
+          <w:lang w:val="pl-PL"/>
+        </w:rPr>
+        <w:t xml:space="preserve">- </w:t>
+      </w:r>
+      <w:hyperlink r:id="rId10" w:history="1">
+        <w:r>
+          <w:rPr>
+            <w:rStyle w:val="Hyperlink"/>
+            <w:sz w:val="24"/>
+            <w:szCs w:val="24"/>
+            <w:lang w:val="pl-PL"/>
+          </w:rPr>
+          <w:t>link</w:t>
+        </w:r>
+      </w:hyperlink>
+      <w:r>
+        <w:rPr>
+          <w:sz w:val="24"/>
+          <w:szCs w:val="24"/>
+          <w:lang w:val="pl-PL"/>
+        </w:rPr>
+        <w:t xml:space="preserve"> – Youtube video</w:t>
+      </w:r>
+    </w:p>
+    <w:p>
+      <w:pPr>
+        <w:rPr>
+          <w:sz w:val="24"/>
+          <w:szCs w:val="24"/>
+          <w:lang w:val="pl-PL"/>
+        </w:rPr>
+      </w:pPr>
+    </w:p>
+    <w:p>
+      <w:pPr>
+        <w:rPr>
+          <w:sz w:val="24"/>
+          <w:szCs w:val="24"/>
+          <w:lang w:val="pl-PL"/>
+        </w:rPr>
+      </w:pPr>
+      <w:r>
+        <w:rPr>
+          <w:sz w:val="24"/>
+          <w:szCs w:val="24"/>
+          <w:lang w:val="pl-PL"/>
+        </w:rPr>
+        <w:t xml:space="preserve">In short we need to: </w:t>
+      </w:r>
+    </w:p>
+    <w:p>
+      <w:pPr>
+        <w:pStyle w:val="ListParagraph"/>
+        <w:numPr>
+          <w:ilvl w:val="0"/>
+          <w:numId w:val="4"/>
+        </w:numPr>
+        <w:rPr>
+          <w:sz w:val="24"/>
+          <w:szCs w:val="24"/>
+          <w:lang w:val="pl-PL"/>
+        </w:rPr>
+      </w:pPr>
+      <w:r>
+        <w:rPr>
+          <w:sz w:val="24"/>
+          <w:szCs w:val="24"/>
+          <w:lang w:val="pl-PL"/>
+        </w:rPr>
         <w:lastRenderedPageBreak/>
-        <w:t>It will create a new file ./id_rsa containing the private key in the folder where we run Terraform. Now we can connect to the VM using this command in terminal:</w:t>
-      </w:r>
-    </w:p>
-    <w:p>
-      <w:pPr>
-        <w:rPr>
-          <w:sz w:val="24"/>
-          <w:szCs w:val="24"/>
-          <w:lang w:val="pl-PL"/>
-        </w:rPr>
-      </w:pPr>
-    </w:p>
-    <w:p>
-      <w:pPr>
-        <w:rPr>
-          <w:sz w:val="24"/>
-          <w:szCs w:val="24"/>
-          <w:lang w:val="pl-PL"/>
-        </w:rPr>
-      </w:pPr>
-      <w:r>
-        <w:rPr>
-          <w:sz w:val="24"/>
-          <w:szCs w:val="24"/>
-          <w:lang w:val="pl-PL"/>
-        </w:rPr>
-        <w:t>Ssh -i ./id_rsa username@server_public_ip</w:t>
-      </w:r>
-    </w:p>
-    <w:p>
-      <w:pPr>
-        <w:rPr>
-          <w:sz w:val="24"/>
-          <w:szCs w:val="24"/>
-          <w:lang w:val="pl-PL"/>
-        </w:rPr>
-      </w:pPr>
-    </w:p>
-    <w:p>
-      <w:pPr>
-        <w:rPr>
-          <w:sz w:val="24"/>
-          <w:szCs w:val="24"/>
-          <w:lang w:val="pl-PL"/>
-        </w:rPr>
-      </w:pPr>
-      <w:r>
-        <w:rPr>
-          <w:sz w:val="24"/>
-          <w:szCs w:val="24"/>
-          <w:lang w:val="pl-PL"/>
-        </w:rPr>
-        <w:t>We can also save the ssh key in the default location on Windows. In that case we set up the filename parameter as follow:</w:t>
-      </w:r>
-    </w:p>
-    <w:p>
-      <w:pPr>
-        <w:rPr>
-          <w:sz w:val="24"/>
-          <w:szCs w:val="24"/>
-          <w:lang w:val="pl-PL"/>
-        </w:rPr>
-      </w:pPr>
-    </w:p>
-    <w:p>
-      <w:pPr>
-        <w:rPr>
-          <w:sz w:val="24"/>
-          <w:szCs w:val="24"/>
-          <w:lang w:val="pl-PL"/>
-        </w:rPr>
-      </w:pPr>
-      <w:r>
-        <w:rPr>
-          <w:sz w:val="24"/>
-          <w:szCs w:val="24"/>
-          <w:lang w:val="pl-PL"/>
-        </w:rPr>
-        <w:t>Filename = ‘C:\Users\user_name\.ssh’</w:t>
-      </w:r>
-    </w:p>
-    <w:p>
-      <w:pPr>
-        <w:rPr>
-          <w:sz w:val="24"/>
-          <w:szCs w:val="24"/>
-          <w:lang w:val="pl-PL"/>
-        </w:rPr>
-      </w:pPr>
-    </w:p>
-    <w:p>
-      <w:pPr>
-        <w:rPr>
-          <w:sz w:val="24"/>
-          <w:szCs w:val="24"/>
-          <w:lang w:val="pl-PL"/>
-        </w:rPr>
-      </w:pPr>
-      <w:r>
-        <w:rPr>
-          <w:sz w:val="24"/>
-          <w:szCs w:val="24"/>
-          <w:lang w:val="pl-PL"/>
-        </w:rPr>
-        <w:t>If we save our private key in that default location we can connect to the server using this key without providing the private key path in the command:</w:t>
-      </w:r>
-    </w:p>
-    <w:p>
-      <w:pPr>
-        <w:rPr>
-          <w:sz w:val="24"/>
-          <w:szCs w:val="24"/>
-          <w:lang w:val="pl-PL"/>
-        </w:rPr>
-      </w:pPr>
-    </w:p>
-    <w:p>
-      <w:pPr>
-        <w:rPr>
-          <w:sz w:val="24"/>
-          <w:szCs w:val="24"/>
-          <w:lang w:val="pl-PL"/>
-        </w:rPr>
-      </w:pPr>
-      <w:r>
-        <w:rPr>
-          <w:sz w:val="24"/>
-          <w:szCs w:val="24"/>
-          <w:lang w:val="pl-PL"/>
-        </w:rPr>
-        <w:t>Ssh username@server_public_ip</w:t>
-      </w:r>
-    </w:p>
-    <w:p>
-      <w:pPr>
-        <w:rPr>
-          <w:sz w:val="24"/>
-          <w:szCs w:val="24"/>
-          <w:lang w:val="pl-PL"/>
-        </w:rPr>
-      </w:pPr>
-    </w:p>
-    <w:p>
-      <w:pPr>
-        <w:rPr>
-          <w:sz w:val="24"/>
-          <w:szCs w:val="24"/>
-          <w:lang w:val="pl-PL"/>
-        </w:rPr>
-      </w:pPr>
-      <w:r>
-        <w:rPr>
-          <w:sz w:val="24"/>
-          <w:szCs w:val="24"/>
-          <w:lang w:val="pl-PL"/>
-        </w:rPr>
-        <w:t>Sometimes connecting through SSH might not work when private key is not saved in the default location.</w:t>
-      </w:r>
-    </w:p>
-    <w:p>
-      <w:pPr>
-        <w:rPr>
-          <w:sz w:val="24"/>
-          <w:szCs w:val="24"/>
-          <w:lang w:val="pl-PL"/>
-        </w:rPr>
-      </w:pPr>
-    </w:p>
-    <w:p>
-      <w:pPr>
-        <w:rPr>
-          <w:sz w:val="24"/>
-          <w:szCs w:val="24"/>
-          <w:lang w:val="pl-PL"/>
+        <w:t>C</w:t>
+      </w:r>
+      <w:r>
+        <w:rPr>
+          <w:sz w:val="24"/>
+          <w:szCs w:val="24"/>
+          <w:lang w:val="pl-PL"/>
+        </w:rPr>
+        <w:t>reate an agent pool in devOps website</w:t>
+      </w:r>
+      <w:r>
+        <w:rPr>
+          <w:sz w:val="24"/>
+          <w:szCs w:val="24"/>
+          <w:lang w:val="pl-PL"/>
+        </w:rPr>
+        <w:t xml:space="preserve"> (this can be done from our local machine).</w:t>
+      </w:r>
+    </w:p>
+    <w:p>
+      <w:pPr>
+        <w:pStyle w:val="ListParagraph"/>
+        <w:numPr>
+          <w:ilvl w:val="0"/>
+          <w:numId w:val="4"/>
+        </w:numPr>
+        <w:rPr>
+          <w:sz w:val="24"/>
+          <w:szCs w:val="24"/>
+          <w:lang w:val="pl-PL"/>
+        </w:rPr>
+      </w:pPr>
+      <w:r>
+        <w:rPr>
+          <w:sz w:val="24"/>
+          <w:szCs w:val="24"/>
+          <w:lang w:val="pl-PL"/>
+        </w:rPr>
+        <w:t>Go to that agent pool and click on ‘New agent’. That will display instruction</w:t>
+      </w:r>
+      <w:r>
+        <w:rPr>
+          <w:sz w:val="24"/>
+          <w:szCs w:val="24"/>
+          <w:lang w:val="pl-PL"/>
+        </w:rPr>
+        <w:t>s</w:t>
+      </w:r>
+      <w:r>
+        <w:rPr>
+          <w:sz w:val="24"/>
+          <w:szCs w:val="24"/>
+          <w:lang w:val="pl-PL"/>
+        </w:rPr>
+        <w:t xml:space="preserve"> what needs to be done </w:t>
+      </w:r>
+      <w:r>
+        <w:rPr>
+          <w:sz w:val="24"/>
+          <w:szCs w:val="24"/>
+          <w:lang w:val="pl-PL"/>
+        </w:rPr>
+        <w:t>in order</w:t>
+      </w:r>
+      <w:r>
+        <w:rPr>
+          <w:sz w:val="24"/>
+          <w:szCs w:val="24"/>
+          <w:lang w:val="pl-PL"/>
+        </w:rPr>
+        <w:t xml:space="preserve"> to install an agent.</w:t>
+      </w:r>
+      <w:r>
+        <w:rPr>
+          <w:sz w:val="24"/>
+          <w:szCs w:val="24"/>
+          <w:lang w:val="pl-PL"/>
+        </w:rPr>
+        <w:t xml:space="preserve"> We can follow those instructions on our Linux server in order to install an agent there.</w:t>
+      </w:r>
+    </w:p>
+    <w:p>
+      <w:pPr>
+        <w:rPr>
+          <w:sz w:val="24"/>
+          <w:szCs w:val="24"/>
+          <w:lang w:val="pl-PL"/>
+        </w:rPr>
+      </w:pPr>
+    </w:p>
+    <w:p>
+      <w:pPr>
+        <w:rPr>
+          <w:sz w:val="24"/>
+          <w:szCs w:val="24"/>
+          <w:lang w:val="pl-PL"/>
+        </w:rPr>
+      </w:pPr>
+      <w:r>
+        <w:rPr>
+          <w:sz w:val="24"/>
+          <w:szCs w:val="24"/>
+          <w:lang w:val="pl-PL"/>
+        </w:rPr>
+        <w:t>We need to choose an authentication option.</w:t>
+      </w:r>
+      <w:r>
+        <w:rPr>
+          <w:sz w:val="24"/>
+          <w:szCs w:val="24"/>
+          <w:lang w:val="pl-PL"/>
+        </w:rPr>
+        <w:t xml:space="preserve"> Below is an example of installing self hosted agent using personal access token. </w:t>
+      </w:r>
+    </w:p>
+    <w:p>
+      <w:pPr>
+        <w:rPr>
+          <w:sz w:val="24"/>
+          <w:szCs w:val="24"/>
+          <w:lang w:val="pl-PL"/>
+        </w:rPr>
+      </w:pPr>
+    </w:p>
+    <w:p>
+      <w:pPr>
+        <w:rPr>
+          <w:sz w:val="24"/>
+          <w:szCs w:val="24"/>
+          <w:lang w:val="pl-PL"/>
+        </w:rPr>
+      </w:pPr>
+      <w:r>
+        <w:rPr>
+          <w:sz w:val="24"/>
+          <w:szCs w:val="24"/>
+          <w:lang w:val="pl-PL"/>
+        </w:rPr>
+        <w:t>That token might be generated by clicking on a user icon in the top right hand corner on devOps website and clicking on ‘Personal access tokens’.</w:t>
+      </w:r>
+    </w:p>
+    <w:p>
+      <w:pPr>
+        <w:rPr>
+          <w:sz w:val="24"/>
+          <w:szCs w:val="24"/>
+          <w:lang w:val="pl-PL"/>
+        </w:rPr>
+      </w:pPr>
+    </w:p>
+    <w:p>
+      <w:pPr>
+        <w:rPr>
+          <w:sz w:val="24"/>
+          <w:szCs w:val="24"/>
+          <w:lang w:val="pl-PL"/>
+        </w:rPr>
+      </w:pPr>
+      <w:r>
+        <w:rPr>
+          <w:sz w:val="24"/>
+          <w:szCs w:val="24"/>
+          <w:lang w:val="pl-PL"/>
+        </w:rPr>
+        <w:t xml:space="preserve">We can store presonal access token </w:t>
+      </w:r>
+      <w:r>
+        <w:rPr>
+          <w:sz w:val="24"/>
+          <w:szCs w:val="24"/>
+          <w:lang w:val="pl-PL"/>
+        </w:rPr>
+        <w:t>in the .tfvars file. Then we can use that value in other terraform files:</w:t>
+      </w:r>
+    </w:p>
+    <w:p>
+      <w:pPr>
+        <w:rPr>
+          <w:sz w:val="24"/>
+          <w:szCs w:val="24"/>
+          <w:lang w:val="pl-PL"/>
+        </w:rPr>
+      </w:pPr>
+    </w:p>
+    <w:p>
+      <w:pPr>
+        <w:rPr>
+          <w:sz w:val="24"/>
+          <w:szCs w:val="24"/>
+          <w:lang w:val="pl-PL"/>
+        </w:rPr>
+      </w:pPr>
+      <w:r>
+        <w:rPr>
+          <w:sz w:val="24"/>
+          <w:szCs w:val="24"/>
+          <w:lang w:val="pl-PL"/>
+        </w:rPr>
+        <w:t>Terraform.tfvars file:</w:t>
+      </w:r>
+    </w:p>
+    <w:p>
+      <w:pPr>
+        <w:rPr>
+          <w:sz w:val="24"/>
+          <w:szCs w:val="24"/>
+          <w:lang w:val="pl-PL"/>
+        </w:rPr>
+      </w:pPr>
+      <w:r>
+        <w:rPr>
+          <w:sz w:val="24"/>
+          <w:szCs w:val="24"/>
+          <w:lang w:val="pl-PL"/>
+        </w:rPr>
+        <w:t>Azure_pipelines_token = &lt;token&gt;</w:t>
+      </w:r>
+    </w:p>
+    <w:p>
+      <w:pPr>
+        <w:rPr>
+          <w:sz w:val="24"/>
+          <w:szCs w:val="24"/>
+          <w:lang w:val="pl-PL"/>
+        </w:rPr>
+      </w:pPr>
+    </w:p>
+    <w:p>
+      <w:pPr>
+        <w:rPr>
+          <w:sz w:val="24"/>
+          <w:szCs w:val="24"/>
+          <w:lang w:val="pl-PL"/>
+        </w:rPr>
+      </w:pPr>
+      <w:r>
+        <w:rPr>
+          <w:sz w:val="24"/>
+          <w:szCs w:val="24"/>
+          <w:lang w:val="pl-PL"/>
+        </w:rPr>
+        <w:t>Variables.tf file:</w:t>
+      </w:r>
+    </w:p>
+    <w:p>
+      <w:pPr>
+        <w:rPr>
+          <w:sz w:val="24"/>
+          <w:szCs w:val="24"/>
+          <w:lang w:val="pl-PL"/>
+        </w:rPr>
+      </w:pPr>
+      <w:r>
+        <w:rPr>
+          <w:sz w:val="24"/>
+          <w:szCs w:val="24"/>
+          <w:lang w:val="pl-PL"/>
+        </w:rPr>
+        <w:t>Variable azure_pipelines_token {</w:t>
+      </w:r>
+    </w:p>
+    <w:p>
+      <w:pPr>
+        <w:rPr>
+          <w:sz w:val="24"/>
+          <w:szCs w:val="24"/>
+          <w:lang w:val="pl-PL"/>
+        </w:rPr>
+      </w:pPr>
+      <w:r>
+        <w:rPr>
+          <w:sz w:val="24"/>
+          <w:szCs w:val="24"/>
+          <w:lang w:val="pl-PL"/>
+        </w:rPr>
+        <w:tab/>
+        <w:t>Type = string</w:t>
+      </w:r>
+    </w:p>
+    <w:p>
+      <w:pPr>
+        <w:rPr>
+          <w:sz w:val="24"/>
+          <w:szCs w:val="24"/>
+          <w:lang w:val="pl-PL"/>
+        </w:rPr>
+      </w:pPr>
+      <w:r>
+        <w:rPr>
+          <w:sz w:val="24"/>
+          <w:szCs w:val="24"/>
+          <w:lang w:val="pl-PL"/>
+        </w:rPr>
+        <w:tab/>
+        <w:t>Decsription = „...”</w:t>
+      </w:r>
+    </w:p>
+    <w:p>
+      <w:pPr>
+        <w:rPr>
+          <w:sz w:val="24"/>
+          <w:szCs w:val="24"/>
+          <w:lang w:val="pl-PL"/>
+        </w:rPr>
+      </w:pPr>
+      <w:r>
+        <w:rPr>
+          <w:sz w:val="24"/>
+          <w:szCs w:val="24"/>
+          <w:lang w:val="pl-PL"/>
+        </w:rPr>
+        <w:t>}</w:t>
+      </w:r>
+    </w:p>
+    <w:p>
+      <w:pPr>
+        <w:rPr>
+          <w:sz w:val="24"/>
+          <w:szCs w:val="24"/>
+          <w:lang w:val="pl-PL"/>
+        </w:rPr>
+      </w:pPr>
+    </w:p>
+    <w:p>
+      <w:pPr>
+        <w:rPr>
+          <w:sz w:val="24"/>
+          <w:szCs w:val="24"/>
+          <w:lang w:val="pl-PL"/>
+        </w:rPr>
+      </w:pPr>
+      <w:r>
+        <w:rPr>
+          <w:sz w:val="24"/>
+          <w:szCs w:val="24"/>
+          <w:lang w:val="pl-PL"/>
+        </w:rPr>
+        <w:t>Below are commands we need to execute on the Linux server in order to install a self hosted agent</w:t>
+      </w:r>
+      <w:r>
+        <w:rPr>
+          <w:sz w:val="24"/>
+          <w:szCs w:val="24"/>
+          <w:lang w:val="pl-PL"/>
+        </w:rPr>
+        <w:t>:</w:t>
+      </w:r>
+    </w:p>
+    <w:p>
+      <w:pPr>
+        <w:pStyle w:val="ListParagraph"/>
+        <w:numPr>
+          <w:ilvl w:val="0"/>
+          <w:numId w:val="5"/>
+        </w:numPr>
+        <w:rPr>
+          <w:sz w:val="24"/>
+          <w:szCs w:val="24"/>
+          <w:lang w:val="pl-PL"/>
+        </w:rPr>
+      </w:pPr>
+      <w:r>
+        <w:rPr>
+          <w:sz w:val="24"/>
+          <w:szCs w:val="24"/>
+          <w:lang w:val="pl-PL"/>
+        </w:rPr>
+        <w:t>wget</w:t>
+      </w:r>
+      <w:r>
+        <w:rPr>
+          <w:sz w:val="24"/>
+          <w:szCs w:val="24"/>
+          <w:lang w:val="pl-PL"/>
+        </w:rPr>
+        <w:t xml:space="preserve"> -P Downloads</w:t>
+      </w:r>
+      <w:r>
+        <w:rPr>
+          <w:sz w:val="24"/>
+          <w:szCs w:val="24"/>
+          <w:lang w:val="pl-PL"/>
+        </w:rPr>
+        <w:t xml:space="preserve"> </w:t>
+      </w:r>
+      <w:hyperlink r:id="rId11" w:history="1">
+        <w:r>
+          <w:rPr>
+            <w:rStyle w:val="Hyperlink"/>
+            <w:sz w:val="24"/>
+            <w:szCs w:val="24"/>
+          </w:rPr>
+          <w:t>https://vstsagentpackage.azureedge.net/agent/4.254.0/vsts-agent-linux-x64-4.254.0.tar.gz</w:t>
+        </w:r>
+      </w:hyperlink>
+    </w:p>
+    <w:p>
+      <w:pPr>
+        <w:pStyle w:val="ListParagraph"/>
+        <w:numPr>
+          <w:ilvl w:val="0"/>
+          <w:numId w:val="5"/>
+        </w:numPr>
+        <w:rPr>
+          <w:sz w:val="24"/>
+          <w:szCs w:val="24"/>
+          <w:lang w:val="pl-PL"/>
+        </w:rPr>
+      </w:pPr>
+      <w:r>
+        <w:rPr>
+          <w:sz w:val="24"/>
+          <w:szCs w:val="24"/>
+          <w:lang w:val="pl-PL"/>
+        </w:rPr>
+        <w:t>mkdir myagent &amp;&amp; cd myagent</w:t>
+      </w:r>
+    </w:p>
+    <w:p>
+      <w:pPr>
+        <w:pStyle w:val="ListParagraph"/>
+        <w:numPr>
+          <w:ilvl w:val="0"/>
+          <w:numId w:val="5"/>
+        </w:numPr>
+        <w:rPr>
+          <w:sz w:val="24"/>
+          <w:szCs w:val="24"/>
+          <w:lang w:val="pl-PL"/>
+        </w:rPr>
+      </w:pPr>
+      <w:r>
+        <w:rPr>
+          <w:sz w:val="24"/>
+          <w:szCs w:val="24"/>
+          <w:lang w:val="pl-PL"/>
+        </w:rPr>
+        <w:t>tar zxvf ~/Downloads/vsts-agent-linux-x64-4.254.0.tar.gz</w:t>
+      </w:r>
+    </w:p>
+    <w:p>
+      <w:pPr>
+        <w:pStyle w:val="ListParagraph"/>
+        <w:numPr>
+          <w:ilvl w:val="0"/>
+          <w:numId w:val="5"/>
+        </w:numPr>
+        <w:rPr>
+          <w:sz w:val="24"/>
+          <w:szCs w:val="24"/>
+          <w:lang w:val="pl-PL"/>
+        </w:rPr>
+      </w:pPr>
+      <w:r>
+        <w:rPr>
+          <w:sz w:val="24"/>
+          <w:szCs w:val="24"/>
+          <w:lang w:val="pl-PL"/>
+        </w:rPr>
+        <w:t xml:space="preserve">./config.sh </w:t>
+      </w:r>
+      <w:r>
+        <w:rPr>
+          <w:sz w:val="24"/>
+          <w:szCs w:val="24"/>
+          <w:lang w:val="pl-PL"/>
+        </w:rPr>
+        <w:t>\</w:t>
+      </w:r>
+      <w:r>
+        <w:rPr>
+          <w:sz w:val="24"/>
+          <w:szCs w:val="24"/>
+          <w:lang w:val="pl-PL"/>
+        </w:rPr>
+        <w:t xml:space="preserve"> # configure the agent</w:t>
+      </w:r>
+    </w:p>
+    <w:p>
+      <w:pPr>
+        <w:pStyle w:val="ListParagraph"/>
+        <w:tabs>
+          <w:tab w:val="left" w:pos="420"/>
+        </w:tabs>
+        <w:ind w:left="420"/>
+        <w:rPr>
+          <w:sz w:val="24"/>
+          <w:szCs w:val="24"/>
+          <w:lang w:val="pl-PL"/>
+        </w:rPr>
+      </w:pPr>
+      <w:r>
+        <w:rPr>
+          <w:sz w:val="24"/>
+          <w:szCs w:val="24"/>
+          <w:lang w:val="pl-PL"/>
+        </w:rPr>
+        <w:tab/>
+        <w:t>--</w:t>
+      </w:r>
+      <w:r>
+        <w:rPr>
+          <w:sz w:val="24"/>
+          <w:szCs w:val="24"/>
+          <w:lang w:val="pl-PL"/>
+        </w:rPr>
+        <w:t>unattended \</w:t>
+      </w:r>
+    </w:p>
+    <w:p>
+      <w:pPr>
+        <w:pStyle w:val="ListParagraph"/>
+        <w:ind w:left="420" w:firstLine="288"/>
+        <w:rPr>
+          <w:sz w:val="24"/>
+          <w:szCs w:val="24"/>
+          <w:lang w:val="pl-PL"/>
+        </w:rPr>
+      </w:pPr>
+      <w:r>
+        <w:rPr>
+          <w:sz w:val="24"/>
+          <w:szCs w:val="24"/>
+          <w:lang w:val="pl-PL"/>
+        </w:rPr>
+        <w:t xml:space="preserve">--url </w:t>
+      </w:r>
+      <w:hyperlink r:id="rId12" w:history="1">
+        <w:r>
+          <w:rPr>
+            <w:rStyle w:val="Hyperlink"/>
+            <w:sz w:val="24"/>
+            <w:szCs w:val="24"/>
+            <w:lang w:val="pl-PL"/>
+          </w:rPr>
+          <w:t>https://dev.azure.com/</w:t>
+        </w:r>
+        <w:r>
+          <w:rPr>
+            <w:rStyle w:val="Hyperlink"/>
+            <w:sz w:val="24"/>
+            <w:szCs w:val="24"/>
+            <w:lang w:val="pl-PL"/>
+          </w:rPr>
+          <w:t>organization-name</w:t>
+        </w:r>
+      </w:hyperlink>
+      <w:r>
+        <w:rPr>
+          <w:sz w:val="24"/>
+          <w:szCs w:val="24"/>
+          <w:lang w:val="pl-PL"/>
+        </w:rPr>
+        <w:t xml:space="preserve"> \</w:t>
+      </w:r>
+    </w:p>
+    <w:p>
+      <w:pPr>
+        <w:pStyle w:val="ListParagraph"/>
+        <w:ind w:left="420" w:firstLine="288"/>
+        <w:rPr>
+          <w:sz w:val="24"/>
+          <w:szCs w:val="24"/>
+          <w:lang w:val="pl-PL"/>
+        </w:rPr>
+      </w:pPr>
+      <w:r>
+        <w:rPr>
+          <w:sz w:val="24"/>
+          <w:szCs w:val="24"/>
+          <w:lang w:val="pl-PL"/>
+        </w:rPr>
+        <w:t>--auth pat \</w:t>
+      </w:r>
+    </w:p>
+    <w:p>
+      <w:pPr>
+        <w:pStyle w:val="ListParagraph"/>
+        <w:ind w:left="420" w:firstLine="288"/>
+        <w:rPr>
+          <w:sz w:val="24"/>
+          <w:szCs w:val="24"/>
+          <w:lang w:val="pl-PL"/>
+        </w:rPr>
+      </w:pPr>
+      <w:r>
+        <w:rPr>
+          <w:sz w:val="24"/>
+          <w:szCs w:val="24"/>
+          <w:lang w:val="pl-PL"/>
+        </w:rPr>
+        <w:t xml:space="preserve">--token </w:t>
+      </w:r>
+      <w:r>
+        <w:rPr>
+          <w:sz w:val="24"/>
+          <w:szCs w:val="24"/>
+          <w:lang w:val="pl-PL"/>
+        </w:rPr>
+        <w:t>&lt;token&gt;</w:t>
+      </w:r>
+      <w:r>
+        <w:rPr>
+          <w:sz w:val="24"/>
+          <w:szCs w:val="24"/>
+          <w:lang w:val="pl-PL"/>
+        </w:rPr>
+        <w:t xml:space="preserve"> \</w:t>
+      </w:r>
+    </w:p>
+    <w:p>
+      <w:pPr>
+        <w:pStyle w:val="ListParagraph"/>
+        <w:ind w:left="420" w:firstLine="288"/>
+        <w:rPr>
+          <w:sz w:val="24"/>
+          <w:szCs w:val="24"/>
+          <w:lang w:val="pl-PL"/>
+        </w:rPr>
+      </w:pPr>
+      <w:r>
+        <w:rPr>
+          <w:sz w:val="24"/>
+          <w:szCs w:val="24"/>
+          <w:lang w:val="pl-PL"/>
+        </w:rPr>
+        <w:t>--pool „name_of_the_pool” \</w:t>
+      </w:r>
+    </w:p>
+    <w:p>
+      <w:pPr>
+        <w:pStyle w:val="ListParagraph"/>
+        <w:ind w:left="420" w:firstLine="288"/>
+        <w:rPr>
+          <w:sz w:val="24"/>
+          <w:szCs w:val="24"/>
+          <w:lang w:val="pl-PL"/>
+        </w:rPr>
+      </w:pPr>
+      <w:r>
+        <w:rPr>
+          <w:sz w:val="24"/>
+          <w:szCs w:val="24"/>
+          <w:lang w:val="pl-PL"/>
+        </w:rPr>
+        <w:t>--agent „name_of_the_agent”</w:t>
+      </w:r>
+    </w:p>
+    <w:p>
+      <w:pPr>
+        <w:pStyle w:val="ListParagraph"/>
+        <w:numPr>
+          <w:ilvl w:val="0"/>
+          <w:numId w:val="5"/>
+        </w:numPr>
+        <w:rPr>
+          <w:sz w:val="24"/>
+          <w:szCs w:val="24"/>
+          <w:lang w:val="pl-PL"/>
+        </w:rPr>
+      </w:pPr>
+      <w:r>
+        <w:rPr>
+          <w:sz w:val="24"/>
+          <w:szCs w:val="24"/>
+          <w:lang w:val="pl-PL"/>
+        </w:rPr>
+        <w:t>./run.sh # start the agent</w:t>
+      </w:r>
+    </w:p>
+    <w:p>
+      <w:pPr>
+        <w:pStyle w:val="ListParagraph"/>
+        <w:ind w:left="420" w:firstLine="288"/>
+        <w:rPr>
+          <w:sz w:val="24"/>
+          <w:szCs w:val="24"/>
+          <w:lang w:val="pl-PL"/>
+        </w:rPr>
+      </w:pPr>
+    </w:p>
+    <w:p>
+      <w:pPr>
+        <w:rPr>
+          <w:sz w:val="24"/>
+          <w:szCs w:val="24"/>
+          <w:lang w:val="pl-PL"/>
+        </w:rPr>
+      </w:pPr>
+    </w:p>
+    <w:p>
+      <w:pPr>
+        <w:rPr>
+          <w:sz w:val="24"/>
+          <w:szCs w:val="24"/>
+        </w:rPr>
+      </w:pPr>
+      <w:r>
+        <w:rPr>
+          <w:sz w:val="24"/>
+          <w:szCs w:val="24"/>
+          <w:lang w:val="pl-PL"/>
+        </w:rPr>
+        <w:t>We can use the ‘</w:t>
+      </w:r>
+      <w:r>
+        <w:rPr>
+          <w:sz w:val="24"/>
+          <w:szCs w:val="24"/>
+        </w:rPr>
+        <w:t>Unattended config</w:t>
+      </w:r>
+      <w:r>
+        <w:rPr>
+          <w:sz w:val="24"/>
+          <w:szCs w:val="24"/>
+        </w:rPr>
+        <w:t>’</w:t>
+      </w:r>
+      <w:r>
+        <w:rPr>
+          <w:sz w:val="24"/>
+          <w:szCs w:val="24"/>
+        </w:rPr>
+        <w:t xml:space="preserve"> in order to set up agent automatically. It is described in the Microsoft documentation.</w:t>
+      </w:r>
+    </w:p>
+    <w:p>
+      <w:pPr>
+        <w:rPr>
+          <w:b/>
+          <w:bCs/>
+          <w:sz w:val="24"/>
+          <w:szCs w:val="24"/>
+        </w:rPr>
+      </w:pPr>
+    </w:p>
+    <w:p>
+      <w:pPr>
+        <w:rPr>
+          <w:sz w:val="24"/>
+          <w:szCs w:val="24"/>
+        </w:rPr>
+      </w:pPr>
+      <w:r>
+        <w:rPr>
+          <w:sz w:val="24"/>
+          <w:szCs w:val="24"/>
+        </w:rPr>
+        <w:t>We need to add the –unattended flag and other flags mentioned in the documentation to the ./config.sh command.</w:t>
+      </w:r>
+    </w:p>
+    <w:p>
+      <w:pPr>
+        <w:rPr>
+          <w:sz w:val="24"/>
+          <w:szCs w:val="24"/>
+        </w:rPr>
+      </w:pPr>
+    </w:p>
+    <w:p>
+      <w:pPr>
+        <w:pStyle w:val="Heading2"/>
+      </w:pPr>
+      <w:r>
+        <w:lastRenderedPageBreak/>
+        <w:t>Using self hosted agent in the CI/CD pipeline</w:t>
+      </w:r>
+    </w:p>
+    <w:p>
+      <w:pPr>
+        <w:rPr>
+          <w:sz w:val="24"/>
+          <w:szCs w:val="24"/>
+        </w:rPr>
+      </w:pPr>
+      <w:r>
+        <w:rPr>
+          <w:sz w:val="24"/>
+          <w:szCs w:val="24"/>
+        </w:rPr>
+        <w:t xml:space="preserve">In order </w:t>
+      </w:r>
+      <w:r>
+        <w:rPr>
+          <w:sz w:val="24"/>
+          <w:szCs w:val="24"/>
+        </w:rPr>
+        <w:t>to use our self hosted agent in the pipeline we need to specife the pool name in the YAML file</w:t>
+      </w:r>
+      <w:r>
+        <w:rPr>
+          <w:sz w:val="24"/>
+          <w:szCs w:val="24"/>
+        </w:rPr>
+        <w:t>, the ‘pool’ value</w:t>
+      </w:r>
+      <w:r>
+        <w:rPr>
+          <w:sz w:val="24"/>
+          <w:szCs w:val="24"/>
+        </w:rPr>
+        <w:t>. That is a name of the agent pool created on the website. It is in the ‘Agent pools’ section.</w:t>
+      </w:r>
+    </w:p>
+    <w:p>
+      <w:pPr>
+        <w:rPr>
+          <w:sz w:val="24"/>
+          <w:szCs w:val="24"/>
+        </w:rPr>
+      </w:pPr>
+    </w:p>
+    <w:p>
+      <w:pPr>
+        <w:rPr>
+          <w:sz w:val="24"/>
+          <w:szCs w:val="24"/>
         </w:rPr>
       </w:pPr>
     </w:p>
@@ -2749,6 +4009,92 @@
 <file path=word/numbering.xml><?xml version="1.0" encoding="utf-8"?>
 <w:numbering xmlns:wpc="http://schemas.microsoft.com/office/word/2010/wordprocessingCanvas" xmlns:cx="http://schemas.microsoft.com/office/drawing/2014/chartex" xmlns:cx1="http://schemas.microsoft.com/office/drawing/2015/9/8/chartex" xmlns:cx2="http://schemas.microsoft.com/office/drawing/2015/10/21/chartex" xmlns:cx3="http://schemas.microsoft.com/office/drawing/2016/5/9/chartex" xmlns:cx4="http://schemas.microsoft.com/office/drawing/2016/5/10/chartex" xmlns:cx5="http://schemas.microsoft.com/office/drawing/2016/5/11/chartex" xmlns:cx6="http://schemas.microsoft.com/office/drawing/2016/5/12/chartex" xmlns:cx7="http://schemas.microsoft.com/office/drawing/2016/5/13/chartex" xmlns:cx8="http://schemas.microsoft.com/office/drawing/2016/5/14/chartex" xmlns:mc="http://schemas.openxmlformats.org/markup-compatibility/2006" xmlns:aink="http://schemas.microsoft.com/office/drawing/2016/ink" xmlns:am3d="http://schemas.microsoft.com/office/drawing/2017/model3d" xmlns:o="urn:schemas-microsoft-com:office:office" xmlns:oel="http://schemas.microsoft.com/office/2019/extlst" xmlns:r="http://schemas.openxmlformats.org/officeDocument/2006/relationships" xmlns:m="http://schemas.openxmlformats.org/officeDocument/2006/math" xmlns:v="urn:schemas-microsoft-com:vml" xmlns:wp14="http://schemas.microsoft.com/office/word/2010/wordprocessingDrawing" xmlns:wp="http://schemas.openxmlformats.org/drawingml/2006/wordprocessingDrawing" xmlns:w10="urn:schemas-microsoft-com:office:word" xmlns:w="http://schemas.openxmlformats.org/wordprocessingml/2006/main" xmlns:w14="http://schemas.microsoft.com/office/word/2010/wordml" xmlns:w15="http://schemas.microsoft.com/office/word/2012/wordml" xmlns:w16cex="http://schemas.microsoft.com/office/word/2018/wordml/cex" xmlns:w16cid="http://schemas.microsoft.com/office/word/2016/wordml/cid" xmlns:w16="http://schemas.microsoft.com/office/word/2018/wordml" xmlns:w16du="http://schemas.microsoft.com/office/word/2023/wordml/word16du" xmlns:w16sdtdh="http://schemas.microsoft.com/office/word/2020/wordml/sdtdatahash" xmlns:w16sdtfl="http://schemas.microsoft.com/office/word/2024/wordml/sdtformatlock" xmlns:w16se="http://schemas.microsoft.com/office/word/2015/wordml/symex" xmlns:wpg="http://schemas.microsoft.com/office/word/2010/wordprocessingGroup" xmlns:wpi="http://schemas.microsoft.com/office/word/2010/wordprocessingInk" xmlns:wne="http://schemas.microsoft.com/office/word/2006/wordml" xmlns:wps="http://schemas.microsoft.com/office/word/2010/wordprocessingShape" mc:Ignorable="w14 w15 w16se w16cid w16 w16cex w16sdtdh w16sdtfl w16du wp14">
   <w:abstractNum w:abstractNumId="0" w15:restartNumberingAfterBreak="0">
+    <w:nsid w:val="162B1D88"/>
+    <w:multiLevelType w:val="hybridMultilevel"/>
+    <w:tmpl w:val="37C28698"/>
+    <w:lvl w:ilvl="0" w:tplc="0409000F">
+      <w:start w:val="1"/>
+      <w:numFmt w:val="decimal"/>
+      <w:lvlText w:val="%1."/>
+      <w:lvlJc w:val="left"/>
+      <w:pPr>
+        <w:ind w:left="720" w:hanging="360"/>
+      </w:pPr>
+    </w:lvl>
+    <w:lvl w:ilvl="1" w:tplc="04090019" w:tentative="1">
+      <w:start w:val="1"/>
+      <w:numFmt w:val="lowerLetter"/>
+      <w:lvlText w:val="%2."/>
+      <w:lvlJc w:val="left"/>
+      <w:pPr>
+        <w:ind w:left="1440" w:hanging="360"/>
+      </w:pPr>
+    </w:lvl>
+    <w:lvl w:ilvl="2" w:tplc="0409001B" w:tentative="1">
+      <w:start w:val="1"/>
+      <w:numFmt w:val="lowerRoman"/>
+      <w:lvlText w:val="%3."/>
+      <w:lvlJc w:val="right"/>
+      <w:pPr>
+        <w:ind w:left="2160" w:hanging="180"/>
+      </w:pPr>
+    </w:lvl>
+    <w:lvl w:ilvl="3" w:tplc="0409000F" w:tentative="1">
+      <w:start w:val="1"/>
+      <w:numFmt w:val="decimal"/>
+      <w:lvlText w:val="%4."/>
+      <w:lvlJc w:val="left"/>
+      <w:pPr>
+        <w:ind w:left="2880" w:hanging="360"/>
+      </w:pPr>
+    </w:lvl>
+    <w:lvl w:ilvl="4" w:tplc="04090019" w:tentative="1">
+      <w:start w:val="1"/>
+      <w:numFmt w:val="lowerLetter"/>
+      <w:lvlText w:val="%5."/>
+      <w:lvlJc w:val="left"/>
+      <w:pPr>
+        <w:ind w:left="3600" w:hanging="360"/>
+      </w:pPr>
+    </w:lvl>
+    <w:lvl w:ilvl="5" w:tplc="0409001B" w:tentative="1">
+      <w:start w:val="1"/>
+      <w:numFmt w:val="lowerRoman"/>
+      <w:lvlText w:val="%6."/>
+      <w:lvlJc w:val="right"/>
+      <w:pPr>
+        <w:ind w:left="4320" w:hanging="180"/>
+      </w:pPr>
+    </w:lvl>
+    <w:lvl w:ilvl="6" w:tplc="0409000F" w:tentative="1">
+      <w:start w:val="1"/>
+      <w:numFmt w:val="decimal"/>
+      <w:lvlText w:val="%7."/>
+      <w:lvlJc w:val="left"/>
+      <w:pPr>
+        <w:ind w:left="5040" w:hanging="360"/>
+      </w:pPr>
+    </w:lvl>
+    <w:lvl w:ilvl="7" w:tplc="04090019" w:tentative="1">
+      <w:start w:val="1"/>
+      <w:numFmt w:val="lowerLetter"/>
+      <w:lvlText w:val="%8."/>
+      <w:lvlJc w:val="left"/>
+      <w:pPr>
+        <w:ind w:left="5760" w:hanging="360"/>
+      </w:pPr>
+    </w:lvl>
+    <w:lvl w:ilvl="8" w:tplc="0409001B" w:tentative="1">
+      <w:start w:val="1"/>
+      <w:numFmt w:val="lowerRoman"/>
+      <w:lvlText w:val="%9."/>
+      <w:lvlJc w:val="right"/>
+      <w:pPr>
+        <w:ind w:left="6480" w:hanging="180"/>
+      </w:pPr>
+    </w:lvl>
+  </w:abstractNum>
+  <w:abstractNum w:abstractNumId="1" w15:restartNumberingAfterBreak="0">
     <w:nsid w:val="367AE1FC"/>
     <w:multiLevelType w:val="multilevel"/>
     <w:tmpl w:val="367AE1FC"/>
@@ -2888,7 +4234,7 @@
       </w:rPr>
     </w:lvl>
   </w:abstractNum>
-  <w:abstractNum w:abstractNumId="1" w15:restartNumberingAfterBreak="0">
+  <w:abstractNum w:abstractNumId="2" w15:restartNumberingAfterBreak="0">
     <w:nsid w:val="411673C5"/>
     <w:multiLevelType w:val="multilevel"/>
     <w:tmpl w:val="411673C5"/>
@@ -3028,7 +4374,7 @@
       </w:rPr>
     </w:lvl>
   </w:abstractNum>
-  <w:abstractNum w:abstractNumId="2" w15:restartNumberingAfterBreak="0">
+  <w:abstractNum w:abstractNumId="3" w15:restartNumberingAfterBreak="0">
     <w:nsid w:val="5D5FEA58"/>
     <w:multiLevelType w:val="singleLevel"/>
     <w:tmpl w:val="5D5FEA58"/>
@@ -3048,14 +4394,160 @@
       </w:rPr>
     </w:lvl>
   </w:abstractNum>
+  <w:abstractNum w:abstractNumId="4" w15:restartNumberingAfterBreak="0">
+    <w:nsid w:val="780B000C"/>
+    <w:multiLevelType w:val="multilevel"/>
+    <w:tmpl w:val="367AE1FC"/>
+    <w:lvl w:ilvl="0">
+      <w:start w:val="1"/>
+      <w:numFmt w:val="bullet"/>
+      <w:lvlText w:val=""/>
+      <w:lvlJc w:val="left"/>
+      <w:pPr>
+        <w:tabs>
+          <w:tab w:val="left" w:pos="420"/>
+        </w:tabs>
+        <w:ind w:left="420" w:hanging="420"/>
+      </w:pPr>
+      <w:rPr>
+        <w:rFonts w:ascii="Wingdings" w:hAnsi="Wingdings" w:hint="default"/>
+      </w:rPr>
+    </w:lvl>
+    <w:lvl w:ilvl="1">
+      <w:start w:val="1"/>
+      <w:numFmt w:val="bullet"/>
+      <w:lvlText w:val=""/>
+      <w:lvlJc w:val="left"/>
+      <w:pPr>
+        <w:tabs>
+          <w:tab w:val="left" w:pos="840"/>
+        </w:tabs>
+        <w:ind w:left="840" w:hanging="420"/>
+      </w:pPr>
+      <w:rPr>
+        <w:rFonts w:ascii="Wingdings" w:hAnsi="Wingdings" w:hint="default"/>
+      </w:rPr>
+    </w:lvl>
+    <w:lvl w:ilvl="2">
+      <w:start w:val="1"/>
+      <w:numFmt w:val="bullet"/>
+      <w:lvlText w:val=""/>
+      <w:lvlJc w:val="left"/>
+      <w:pPr>
+        <w:tabs>
+          <w:tab w:val="left" w:pos="1260"/>
+        </w:tabs>
+        <w:ind w:left="1260" w:hanging="420"/>
+      </w:pPr>
+      <w:rPr>
+        <w:rFonts w:ascii="Wingdings" w:hAnsi="Wingdings" w:hint="default"/>
+      </w:rPr>
+    </w:lvl>
+    <w:lvl w:ilvl="3">
+      <w:start w:val="1"/>
+      <w:numFmt w:val="bullet"/>
+      <w:lvlText w:val=""/>
+      <w:lvlJc w:val="left"/>
+      <w:pPr>
+        <w:tabs>
+          <w:tab w:val="left" w:pos="1680"/>
+        </w:tabs>
+        <w:ind w:left="1680" w:hanging="420"/>
+      </w:pPr>
+      <w:rPr>
+        <w:rFonts w:ascii="Wingdings" w:hAnsi="Wingdings" w:hint="default"/>
+      </w:rPr>
+    </w:lvl>
+    <w:lvl w:ilvl="4">
+      <w:start w:val="1"/>
+      <w:numFmt w:val="bullet"/>
+      <w:lvlText w:val=""/>
+      <w:lvlJc w:val="left"/>
+      <w:pPr>
+        <w:tabs>
+          <w:tab w:val="left" w:pos="2100"/>
+        </w:tabs>
+        <w:ind w:left="2100" w:hanging="420"/>
+      </w:pPr>
+      <w:rPr>
+        <w:rFonts w:ascii="Wingdings" w:hAnsi="Wingdings" w:hint="default"/>
+      </w:rPr>
+    </w:lvl>
+    <w:lvl w:ilvl="5">
+      <w:start w:val="1"/>
+      <w:numFmt w:val="bullet"/>
+      <w:lvlText w:val=""/>
+      <w:lvlJc w:val="left"/>
+      <w:pPr>
+        <w:tabs>
+          <w:tab w:val="left" w:pos="2520"/>
+        </w:tabs>
+        <w:ind w:left="2520" w:hanging="420"/>
+      </w:pPr>
+      <w:rPr>
+        <w:rFonts w:ascii="Wingdings" w:hAnsi="Wingdings" w:hint="default"/>
+      </w:rPr>
+    </w:lvl>
+    <w:lvl w:ilvl="6">
+      <w:start w:val="1"/>
+      <w:numFmt w:val="bullet"/>
+      <w:lvlText w:val=""/>
+      <w:lvlJc w:val="left"/>
+      <w:pPr>
+        <w:tabs>
+          <w:tab w:val="left" w:pos="2940"/>
+        </w:tabs>
+        <w:ind w:left="2940" w:hanging="420"/>
+      </w:pPr>
+      <w:rPr>
+        <w:rFonts w:ascii="Wingdings" w:hAnsi="Wingdings" w:hint="default"/>
+      </w:rPr>
+    </w:lvl>
+    <w:lvl w:ilvl="7">
+      <w:start w:val="1"/>
+      <w:numFmt w:val="bullet"/>
+      <w:lvlText w:val=""/>
+      <w:lvlJc w:val="left"/>
+      <w:pPr>
+        <w:tabs>
+          <w:tab w:val="left" w:pos="3360"/>
+        </w:tabs>
+        <w:ind w:left="3360" w:hanging="420"/>
+      </w:pPr>
+      <w:rPr>
+        <w:rFonts w:ascii="Wingdings" w:hAnsi="Wingdings" w:hint="default"/>
+      </w:rPr>
+    </w:lvl>
+    <w:lvl w:ilvl="8">
+      <w:start w:val="1"/>
+      <w:numFmt w:val="bullet"/>
+      <w:lvlText w:val=""/>
+      <w:lvlJc w:val="left"/>
+      <w:pPr>
+        <w:tabs>
+          <w:tab w:val="left" w:pos="3780"/>
+        </w:tabs>
+        <w:ind w:left="3780" w:hanging="420"/>
+      </w:pPr>
+      <w:rPr>
+        <w:rFonts w:ascii="Wingdings" w:hAnsi="Wingdings" w:hint="default"/>
+      </w:rPr>
+    </w:lvl>
+  </w:abstractNum>
   <w:num w:numId="1" w16cid:durableId="2092697432">
+    <w:abstractNumId w:val="2"/>
+  </w:num>
+  <w:num w:numId="2" w16cid:durableId="1669357249">
+    <w:abstractNumId w:val="3"/>
+  </w:num>
+  <w:num w:numId="3" w16cid:durableId="1012336193">
     <w:abstractNumId w:val="1"/>
   </w:num>
-  <w:num w:numId="2" w16cid:durableId="1669357249">
-    <w:abstractNumId w:val="2"/>
+  <w:num w:numId="4" w16cid:durableId="1087579622">
+    <w:abstractNumId w:val="0"/>
   </w:num>
-  <w:num w:numId="3" w16cid:durableId="1012336193">
-    <w:abstractNumId w:val="0"/>
+  <w:num w:numId="5" w16cid:durableId="885486829">
+    <w:abstractNumId w:val="4"/>
   </w:num>
 </w:numbering>
 </file>
@@ -3408,7 +4900,6 @@
   <w:style w:type="character" w:default="1" w:styleId="DefaultParagraphFont">
     <w:name w:val="Default Paragraph Font"/>
     <w:uiPriority w:val="1"/>
-    <w:semiHidden/>
     <w:unhideWhenUsed/>
   </w:style>
   <w:style w:type="table" w:default="1" w:styleId="TableNormal">
@@ -3476,6 +4967,29 @@
     <w:rPr>
       <w:color w:val="0000FF"/>
       <w:u w:val="single"/>
+    </w:rPr>
+  </w:style>
+  <w:style w:type="paragraph" w:styleId="ListParagraph">
+    <w:name w:val="List Paragraph"/>
+    <w:basedOn w:val="Normal"/>
+    <w:uiPriority w:val="99"/>
+    <w:unhideWhenUsed/>
+    <w:rsid w:val="00024F50"/>
+    <w:pPr>
+      <w:ind w:left="720"/>
+      <w:contextualSpacing/>
+    </w:pPr>
+  </w:style>
+  <w:style w:type="character" w:styleId="UnresolvedMention">
+    <w:name w:val="Unresolved Mention"/>
+    <w:basedOn w:val="DefaultParagraphFont"/>
+    <w:uiPriority w:val="99"/>
+    <w:semiHidden/>
+    <w:unhideWhenUsed/>
+    <w:rsid w:val="00ED1F19"/>
+    <w:rPr>
+      <w:color w:val="605E5C"/>
+      <w:shd w:val="clear" w:color="auto" w:fill="E1DFDD"/>
     </w:rPr>
   </w:style>
 </w:styles>

</xml_diff>